<commit_message>
Digitalised prototype using figma and created presentation slides
</commit_message>
<xml_diff>
--- a/Sprint_2/User_Profile_&_UTSE.docx
+++ b/Sprint_2/User_Profile_&_UTSE.docx
@@ -199,15 +199,7 @@
         <w:t>Personality</w:t>
       </w:r>
       <w:r>
-        <w:t xml:space="preserve">: Analytical, empathetic, </w:t>
-      </w:r>
-      <w:proofErr w:type="gramStart"/>
-      <w:r>
-        <w:t>health-conscious</w:t>
-      </w:r>
-      <w:proofErr w:type="gramEnd"/>
-      <w:r>
-        <w:t>.</w:t>
+        <w:t>: Analytical, empathetic, health-conscious.</w:t>
       </w:r>
     </w:p>
     <w:p>
@@ -875,15 +867,7 @@
         <w:t>Educational status</w:t>
       </w:r>
       <w:r>
-        <w:t xml:space="preserve">: </w:t>
-      </w:r>
-      <w:proofErr w:type="gramStart"/>
-      <w:r>
-        <w:t>Bachelor's in Education</w:t>
-      </w:r>
-      <w:proofErr w:type="gramEnd"/>
-      <w:r>
-        <w:t>.</w:t>
+        <w:t>: Bachelor's in Education.</w:t>
       </w:r>
     </w:p>
     <w:p>
@@ -1200,7 +1184,13 @@
         <w:t>will sometimes check her phone to keep an eye on the air quality but most of the time will just wait for a notification of deteriorating air quality levels</w:t>
       </w:r>
       <w:r>
-        <w:t>. If the data indicates deteriorating air quality, she can modify her route in real-time to avoid potential asthma triggers. This</w:t>
+        <w:t>. If the data indicates deteriorating air quality, she can modify her route in real-time to avoid potent</w:t>
+      </w:r>
+      <w:r>
+        <w:t>ial respiratory problems in the future</w:t>
+      </w:r>
+      <w:r>
+        <w:t>. This</w:t>
       </w:r>
       <w:r>
         <w:t xml:space="preserve"> will </w:t>
@@ -1325,15 +1315,7 @@
         <w:t xml:space="preserve"> in this environment </w:t>
       </w:r>
       <w:r>
-        <w:t xml:space="preserve">could include varying weather conditions, the presence of other runners or pedestrians, and the need to remain attentive to her surroundings for safety. Sarah's </w:t>
-      </w:r>
-      <w:proofErr w:type="gramStart"/>
-      <w:r>
-        <w:t>main focus</w:t>
-      </w:r>
-      <w:proofErr w:type="gramEnd"/>
-      <w:r>
-        <w:t xml:space="preserve"> is on her run, making the simplicity and user-friendliness of the device and its app crucial. The system should minimize </w:t>
+        <w:t xml:space="preserve">could include varying weather conditions, the presence of other runners or pedestrians, and the need to remain attentive to her surroundings for safety. Sarah's main focus is on her run, making the simplicity and user-friendliness of the device and its app crucial. The system should minimize </w:t>
       </w:r>
       <w:r>
         <w:t xml:space="preserve">need </w:t>
@@ -1392,15 +1374,7 @@
     </w:p>
     <w:p>
       <w:r>
-        <w:t xml:space="preserve">Brian is a 65-year-old man who lives in America. He has worked in mines for over half his life and </w:t>
-      </w:r>
-      <w:proofErr w:type="gramStart"/>
-      <w:r>
-        <w:t>as a result of</w:t>
-      </w:r>
-      <w:proofErr w:type="gramEnd"/>
-      <w:r>
-        <w:t xml:space="preserve"> breathing in harmful particles, has been diagnosed with asthma. Brian has lifestyle preferences which don’t really help his condition, including the fact that he smokes occasionally</w:t>
+        <w:t>Brian is a 65-year-old man who lives in America. He has worked in mines for over half his life and as a result of breathing in harmful particles, has been diagnosed with asthma. Brian has lifestyle preferences which don’t really help his condition, including the fact that he smokes occasionally</w:t>
       </w:r>
       <w:r>
         <w:t>. Brian is generally resistant to change and s</w:t>
@@ -1466,15 +1440,7 @@
         <w:t xml:space="preserve">. </w:t>
       </w:r>
       <w:r>
-        <w:t xml:space="preserve">Before going anywhere, Brian can view history logs of air quality on his area </w:t>
-      </w:r>
-      <w:proofErr w:type="gramStart"/>
-      <w:r>
-        <w:t>through the use of</w:t>
-      </w:r>
-      <w:proofErr w:type="gramEnd"/>
-      <w:r>
-        <w:t xml:space="preserve"> GPS and can therefore plan his path to possibly avoid the areas with the worse air quality. When Brian desires, he can view the air quality levels at any time he wants by manually going on the app and checking. </w:t>
+        <w:t xml:space="preserve">Before going anywhere, Brian can view history logs of air quality on his area through the use of GPS and can therefore plan his path to possibly avoid the areas with the worse air quality. When Brian desires, he can view the air quality levels at any time he wants by manually going on the app and checking. </w:t>
       </w:r>
     </w:p>
     <w:p>
@@ -1572,13 +1538,8 @@
       <w:r>
         <w:t xml:space="preserve"> </w:t>
       </w:r>
-      <w:proofErr w:type="gramStart"/>
-      <w:r>
-        <w:t>To</w:t>
-      </w:r>
-      <w:proofErr w:type="gramEnd"/>
-      <w:r>
-        <w:t xml:space="preserve"> account for Brian's limited mobility due to the beginning stages of osteoarthritis, the system should be easy to operate without excessive physical demands.</w:t>
+      <w:r>
+        <w:t>To account for Brian's limited mobility due to the beginning stages of osteoarthritis, the system should be easy to operate without excessive physical demands.</w:t>
       </w:r>
     </w:p>
     <w:p/>
@@ -1640,11 +1601,9 @@
         <w:lastRenderedPageBreak/>
         <w:t xml:space="preserve">Michael is a 45-year-old man from Canada, has a </w:t>
       </w:r>
-      <w:proofErr w:type="gramStart"/>
       <w:r>
         <w:t>Bachelor's degree in Education</w:t>
       </w:r>
-      <w:proofErr w:type="gramEnd"/>
       <w:r>
         <w:t>, and is a middle school teacher</w:t>
       </w:r>
@@ -1658,15 +1617,7 @@
         <w:t xml:space="preserve">. </w:t>
       </w:r>
       <w:r>
-        <w:t xml:space="preserve">He is tech-savvy as he often engages with technology in the classroom and has become </w:t>
-      </w:r>
-      <w:proofErr w:type="gramStart"/>
-      <w:r>
-        <w:t>fairly familiar</w:t>
-      </w:r>
-      <w:proofErr w:type="gramEnd"/>
-      <w:r>
-        <w:t xml:space="preserve"> with it by now</w:t>
+        <w:t>He is tech-savvy as he often engages with technology in the classroom and has become fairly familiar with it by now</w:t>
       </w:r>
       <w:r>
         <w:t>. Michael was diagnosed with asthma at a young age and carries an inhaler, granting him basic knowledge about asthma triggers and management. With mild short-sightedness requiring the use of glasses, he has no other significant impairments.</w:t>
@@ -1743,15 +1694,7 @@
         <w:t xml:space="preserve">Michael's conceptual model of the system is </w:t>
       </w:r>
       <w:r>
-        <w:t xml:space="preserve">focused </w:t>
-      </w:r>
-      <w:proofErr w:type="gramStart"/>
-      <w:r>
-        <w:t>around</w:t>
-      </w:r>
-      <w:proofErr w:type="gramEnd"/>
-      <w:r>
-        <w:t xml:space="preserve"> the systems</w:t>
+        <w:t>focused around the systems</w:t>
       </w:r>
       <w:r>
         <w:t xml:space="preserve"> user-friendliness, instant alerts, and long-term data access. The air quality monitoring wristband, for him, serves as a tool for continuous data collection during outdoor activities with students. The wristband synchronizes </w:t>

</xml_diff>